<commit_message>
Address comments on wavelenght calibration
</commit_message>
<xml_diff>
--- a/ananda_report.docx
+++ b/ananda_report.docx
@@ -572,10 +572,14 @@
     <w:p>
       <w:pPr>
         <w:pStyle w:val="PreformattedText"/>
-        <w:rPr/>
-      </w:pPr>
-      <w:r>
-        <w:rPr/>
+        <w:rPr>
+          <w:color w:val="CE181E"/>
+        </w:rPr>
+      </w:pPr>
+      <w:r>
+        <w:rPr>
+          <w:color w:val="CE181E"/>
+        </w:rPr>
         <w:t>Is there a justification? I feel like some were a mistake...</w:t>
       </w:r>
     </w:p>
@@ -655,6 +659,33 @@
     <w:p>
       <w:pPr>
         <w:pStyle w:val="PreformattedText"/>
+        <w:rPr/>
+      </w:pPr>
+      <w:r>
+        <w:rPr/>
+      </w:r>
+    </w:p>
+    <w:p>
+      <w:pPr>
+        <w:pStyle w:val="PreformattedText"/>
+        <w:rPr/>
+      </w:pPr>
+      <w:r>
+        <w:rPr/>
+      </w:r>
+    </w:p>
+    <w:p>
+      <w:pPr>
+        <w:pStyle w:val="PreformattedText"/>
+        <w:rPr/>
+      </w:pPr>
+      <w:r>
+        <w:rPr/>
+      </w:r>
+    </w:p>
+    <w:p>
+      <w:pPr>
+        <w:pStyle w:val="PreformattedText"/>
         <w:rPr>
           <w:b/>
           <w:b/>
@@ -685,12 +716,58 @@
       </w:pPr>
       <w:r>
         <w:rPr/>
+        <w:t>Have update the table and moved most of the caption to the text.</w:t>
+      </w:r>
+    </w:p>
+    <w:p>
+      <w:pPr>
+        <w:pStyle w:val="PreformattedText"/>
+        <w:rPr/>
+      </w:pPr>
+      <w:r>
+        <w:rPr/>
         <w:t xml:space="preserve">I have provided an RV equation in appendix. </w:t>
       </w:r>
     </w:p>
     <w:p>
       <w:pPr>
         <w:pStyle w:val="PreformattedText"/>
+        <w:rPr/>
+      </w:pPr>
+      <w:r>
+        <w:rPr/>
+      </w:r>
+    </w:p>
+    <w:p>
+      <w:pPr>
+        <w:pStyle w:val="PreformattedText"/>
+        <w:rPr/>
+      </w:pPr>
+      <w:r>
+        <w:rPr/>
+        <w:t>With</w:t>
+      </w:r>
+      <w:r>
+        <w:rPr/>
+        <w:t xml:space="preserve"> continuum </w:t>
+      </w:r>
+      <w:r>
+        <w:rPr/>
+        <w:t>of detector 2 I get 200-400 which matches with the values throughout text.</w:t>
+      </w:r>
+    </w:p>
+    <w:p>
+      <w:pPr>
+        <w:pStyle w:val="PreformattedText"/>
+        <w:rPr/>
+      </w:pPr>
+      <w:r>
+        <w:rPr/>
+      </w:r>
+    </w:p>
+    <w:p>
+      <w:pPr>
+        <w:pStyle w:val="PreformattedText"/>
         <w:rPr>
           <w:color w:val="CE181E"/>
         </w:rPr>
@@ -700,46 +777,6 @@
           <w:color w:val="CE181E"/>
         </w:rPr>
         <w:t>Should I include distance, Sahlmann has asini and arel in AU. He only has 2 which have asini or arel in (mas).?</w:t>
-      </w:r>
-    </w:p>
-    <w:p>
-      <w:pPr>
-        <w:pStyle w:val="PreformattedText"/>
-        <w:rPr/>
-      </w:pPr>
-      <w:r>
-        <w:rPr/>
-      </w:r>
-    </w:p>
-    <w:p>
-      <w:pPr>
-        <w:pStyle w:val="PreformattedText"/>
-        <w:rPr/>
-      </w:pPr>
-      <w:r>
-        <w:rPr/>
-        <w:t xml:space="preserve">The SNR are puzzling. I calculated with beta-sigma and get much higher SNR now 400-900. </w:t>
-      </w:r>
-      <w:r>
-        <w:rPr/>
-        <w:t>With</w:t>
-      </w:r>
-      <w:r>
-        <w:rPr/>
-        <w:t xml:space="preserve"> continuum </w:t>
-      </w:r>
-      <w:r>
-        <w:rPr/>
-        <w:t>of detector 2 I get 200-400 which matches with the values throughout text.</w:t>
-      </w:r>
-    </w:p>
-    <w:p>
-      <w:pPr>
-        <w:pStyle w:val="PreformattedText"/>
-        <w:rPr/>
-      </w:pPr>
-      <w:r>
-        <w:rPr/>
       </w:r>
     </w:p>
     <w:p>
@@ -843,6 +880,7 @@
       </w:pPr>
       <w:r>
         <w:rPr/>
+        <w:t>NO</w:t>
       </w:r>
     </w:p>
     <w:p>
@@ -887,6 +925,11 @@
       </w:pPr>
       <w:r>
         <w:rPr/>
+        <w:t xml:space="preserve"> </w:t>
+      </w:r>
+      <w:r>
+        <w:rPr/>
+        <w:t>14\%  Have added numbers per each obseration</w:t>
       </w:r>
     </w:p>
     <w:p>
@@ -931,6 +974,7 @@
       </w:pPr>
       <w:r>
         <w:rPr/>
+        <w:t>NO. have added that we are not sure why it is extented.</w:t>
       </w:r>
     </w:p>
     <w:p>
@@ -975,6 +1019,7 @@
       </w:pPr>
       <w:r>
         <w:rPr/>
+        <w:t>Removed glow statement</w:t>
       </w:r>
     </w:p>
     <w:p>
@@ -1019,6 +1064,11 @@
       </w:pPr>
       <w:r>
         <w:rPr/>
+        <w:t>Domninated by instrument profile in the NIR.</w:t>
+      </w:r>
+      <w:r>
+        <w:rPr/>
+        <w:t xml:space="preserve"> Seifart 2010. </w:t>
       </w:r>
     </w:p>
     <w:p>
@@ -1063,6 +1113,34 @@
       </w:pPr>
       <w:r>
         <w:rPr/>
+        <w:t>Changed to “by hand”</w:t>
+      </w:r>
+    </w:p>
+    <w:p>
+      <w:pPr>
+        <w:pStyle w:val="PreformattedText"/>
+        <w:rPr/>
+      </w:pPr>
+      <w:r>
+        <w:rPr/>
+      </w:r>
+    </w:p>
+    <w:p>
+      <w:pPr>
+        <w:pStyle w:val="PreformattedText"/>
+        <w:rPr/>
+      </w:pPr>
+      <w:r>
+        <w:rPr/>
+      </w:r>
+    </w:p>
+    <w:p>
+      <w:pPr>
+        <w:pStyle w:val="PreformattedText"/>
+        <w:rPr/>
+      </w:pPr>
+      <w:r>
+        <w:rPr/>
       </w:r>
     </w:p>
     <w:p>
@@ -1116,43 +1194,89 @@
       </w:pPr>
       <w:r>
         <w:rPr/>
-      </w:r>
-    </w:p>
-    <w:p>
-      <w:pPr>
-        <w:pStyle w:val="PreformattedText"/>
-        <w:rPr/>
-      </w:pPr>
-      <w:r>
-        <w:rPr/>
-      </w:r>
-    </w:p>
-    <w:p>
-      <w:pPr>
-        <w:pStyle w:val="PreformattedText"/>
-        <w:rPr/>
-      </w:pPr>
-      <w:r>
-        <w:rPr/>
-        <w:t xml:space="preserve">15.  For obtaining a best-fit telluric model, it seems like a better model could be found by directly fitting abundances, scaling etc to the observed spectra.  Or by using PCA (see for example Piskorz et al 2016).  Given the issues with observed spectra noted later in the paper, perhaps one of these other methods would yield a better fit.  </w:t>
-      </w:r>
-    </w:p>
-    <w:p>
-      <w:pPr>
-        <w:pStyle w:val="PreformattedText"/>
-        <w:rPr/>
-      </w:pPr>
-      <w:r>
-        <w:rPr/>
-      </w:r>
-    </w:p>
-    <w:p>
-      <w:pPr>
-        <w:pStyle w:val="PreformattedText"/>
-        <w:rPr/>
-      </w:pPr>
-      <w:r>
-        <w:rPr/>
+        <w:t>I mention this speciifcal piskorz who need to use the stellar model at 2 micron where only telluric is fine elsewhere. Need to cite more references that use both models.</w:t>
+      </w:r>
+    </w:p>
+    <w:p>
+      <w:pPr>
+        <w:pStyle w:val="PreformattedText"/>
+        <w:rPr/>
+      </w:pPr>
+      <w:r>
+        <w:rPr/>
+      </w:r>
+    </w:p>
+    <w:p>
+      <w:pPr>
+        <w:pStyle w:val="PreformattedText"/>
+        <w:rPr/>
+      </w:pPr>
+      <w:r>
+        <w:rPr/>
+      </w:r>
+    </w:p>
+    <w:p>
+      <w:pPr>
+        <w:pStyle w:val="PreformattedText"/>
+        <w:rPr/>
+      </w:pPr>
+      <w:r>
+        <w:rPr/>
+        <w:t>1</w:t>
+      </w:r>
+      <w:r>
+        <w:rPr>
+          <w:b/>
+          <w:bCs/>
+        </w:rPr>
+        <w:t xml:space="preserve">5.  For obtaining a best-fit telluric model, it seems like a better model could be found by directly fitting abundances, scaling etc to the observed spectra.  Or by using PCA (see for example Piskorz et al 2016).  Given the issues with observed spectra noted later in the paper, perhaps one of these other methods would yield a better fit. </w:t>
+      </w:r>
+      <w:r>
+        <w:rPr/>
+        <w:t xml:space="preserve"> </w:t>
+      </w:r>
+    </w:p>
+    <w:p>
+      <w:pPr>
+        <w:pStyle w:val="PreformattedText"/>
+        <w:rPr/>
+      </w:pPr>
+      <w:r>
+        <w:rPr/>
+      </w:r>
+    </w:p>
+    <w:p>
+      <w:pPr>
+        <w:pStyle w:val="PreformattedText"/>
+        <w:rPr/>
+      </w:pPr>
+      <w:r>
+        <w:rPr/>
+      </w:r>
+    </w:p>
+    <w:p>
+      <w:pPr>
+        <w:pStyle w:val="PreformattedText"/>
+        <w:rPr/>
+      </w:pPr>
+      <w:r>
+        <w:rPr/>
+      </w:r>
+    </w:p>
+    <w:p>
+      <w:pPr>
+        <w:pStyle w:val="PreformattedText"/>
+        <w:rPr>
+          <w:b/>
+          <w:b/>
+          <w:bCs/>
+        </w:rPr>
+      </w:pPr>
+      <w:r>
+        <w:rPr>
+          <w:b/>
+          <w:bCs/>
+        </w:rPr>
         <w:t>16.  How much overlap is there between telluric lines and stellar lines?  Could the telluric removal impact the stellar lines (perhaps contributing to the poor model fits)?</w:t>
       </w:r>
     </w:p>
@@ -1172,6 +1296,31 @@
       </w:pPr>
       <w:r>
         <w:rPr/>
+      </w:r>
+    </w:p>
+    <w:p>
+      <w:pPr>
+        <w:pStyle w:val="PreformattedText"/>
+        <w:rPr/>
+      </w:pPr>
+      <w:r>
+        <w:rPr/>
+      </w:r>
+    </w:p>
+    <w:p>
+      <w:pPr>
+        <w:pStyle w:val="PreformattedText"/>
+        <w:rPr>
+          <w:b/>
+          <w:b/>
+          <w:bCs/>
+        </w:rPr>
+      </w:pPr>
+      <w:r>
+        <w:rPr>
+          <w:b/>
+          <w:bCs/>
+        </w:rPr>
         <w:t xml:space="preserve">17.  For each of the 7 targets, what was the expected delta RV given the intended time baseline specified in the proposal?  Given the long orbital periods for some targets, it seems unlikely that sufficient RV offset would be achieved in a given semester. </w:t>
       </w:r>
     </w:p>
@@ -1191,6 +1340,31 @@
       </w:pPr>
       <w:r>
         <w:rPr/>
+      </w:r>
+    </w:p>
+    <w:p>
+      <w:pPr>
+        <w:pStyle w:val="PreformattedText"/>
+        <w:rPr/>
+      </w:pPr>
+      <w:r>
+        <w:rPr/>
+      </w:r>
+    </w:p>
+    <w:p>
+      <w:pPr>
+        <w:pStyle w:val="PreformattedText"/>
+        <w:rPr>
+          <w:b/>
+          <w:b/>
+          <w:bCs/>
+        </w:rPr>
+      </w:pPr>
+      <w:r>
+        <w:rPr>
+          <w:b/>
+          <w:bCs/>
+        </w:rPr>
         <w:t>18.  Table 5 – instead of showing the range of the model grid, show ranges used in the chi2 fits for each system.</w:t>
       </w:r>
     </w:p>
@@ -1210,25 +1384,57 @@
       </w:pPr>
       <w:r>
         <w:rPr/>
-        <w:t>19.  When mentioning the use of MAD, describe what this method does (instead of just citing the source).  Also justify the choice of the order of approximation and jump parameter.</w:t>
-      </w:r>
-    </w:p>
-    <w:p>
-      <w:pPr>
-        <w:pStyle w:val="PreformattedText"/>
-        <w:rPr/>
-      </w:pPr>
-      <w:r>
-        <w:rPr/>
-      </w:r>
-    </w:p>
-    <w:p>
-      <w:pPr>
-        <w:pStyle w:val="PreformattedText"/>
-        <w:rPr/>
-      </w:pPr>
-      <w:r>
-        <w:rPr/>
+      </w:r>
+    </w:p>
+    <w:p>
+      <w:pPr>
+        <w:pStyle w:val="PreformattedText"/>
+        <w:rPr/>
+      </w:pPr>
+      <w:r>
+        <w:rPr/>
+        <w:t>1</w:t>
+      </w:r>
+      <w:r>
+        <w:rPr>
+          <w:b/>
+          <w:bCs/>
+        </w:rPr>
+        <w:t>9.  When mentioning the use of MAD, describe what this method does (instead of just citing the source).  Also justify the choice of the order of approximation and jump parameter.</w:t>
+      </w:r>
+    </w:p>
+    <w:p>
+      <w:pPr>
+        <w:pStyle w:val="PreformattedText"/>
+        <w:rPr/>
+      </w:pPr>
+      <w:r>
+        <w:rPr/>
+      </w:r>
+    </w:p>
+    <w:p>
+      <w:pPr>
+        <w:pStyle w:val="PreformattedText"/>
+        <w:rPr/>
+      </w:pPr>
+      <w:r>
+        <w:rPr/>
+      </w:r>
+    </w:p>
+    <w:p>
+      <w:pPr>
+        <w:pStyle w:val="PreformattedText"/>
+        <w:rPr>
+          <w:b/>
+          <w:b/>
+          <w:bCs/>
+        </w:rPr>
+      </w:pPr>
+      <w:r>
+        <w:rPr>
+          <w:b/>
+          <w:bCs/>
+        </w:rPr>
         <w:t>20.  Why is the RV of the star left as a free parameter in the chi2 grid fits?  For some of the systems where the companion is on a fully resolved orbit, isn’t this precisely known?</w:t>
       </w:r>
     </w:p>
@@ -1248,6 +1454,22 @@
       </w:pPr>
       <w:r>
         <w:rPr/>
+      </w:r>
+    </w:p>
+    <w:p>
+      <w:pPr>
+        <w:pStyle w:val="PreformattedText"/>
+        <w:rPr>
+          <w:b/>
+          <w:b/>
+          <w:bCs/>
+        </w:rPr>
+      </w:pPr>
+      <w:r>
+        <w:rPr>
+          <w:b/>
+          <w:bCs/>
+        </w:rPr>
         <w:t>21.  Make it clear earlier on that the goal is no longer to measure the mass of the companion – this was never explicitly stated after moving on to the chi2 method.</w:t>
       </w:r>
     </w:p>
@@ -1267,7 +1489,36 @@
       </w:pPr>
       <w:r>
         <w:rPr/>
-        <w:t xml:space="preserve">22.  When introducing the high dimensionality of the binary model, explicitly list all parameters that are included in that model.  In addition, instead of fixing most of the parameters, why not do a 2-step grid search, one coarse, another fine?  </w:t>
+      </w:r>
+    </w:p>
+    <w:p>
+      <w:pPr>
+        <w:pStyle w:val="PreformattedText"/>
+        <w:rPr/>
+      </w:pPr>
+      <w:r>
+        <w:rPr/>
+        <w:t>2</w:t>
+      </w:r>
+      <w:r>
+        <w:rPr>
+          <w:b/>
+          <w:bCs/>
+        </w:rPr>
+        <w:t xml:space="preserve">2.  When introducing the high dimensionality of the binary model, explicitly list all parameters that are included in that model.  In addition, instead of fixing most of the parameters, why not do a 2-step grid search, one coarse, another fine? </w:t>
+      </w:r>
+      <w:r>
+        <w:rPr/>
+        <w:t xml:space="preserve"> </w:t>
+      </w:r>
+    </w:p>
+    <w:p>
+      <w:pPr>
+        <w:pStyle w:val="PreformattedText"/>
+        <w:rPr/>
+      </w:pPr>
+      <w:r>
+        <w:rPr/>
       </w:r>
     </w:p>
     <w:p>

</xml_diff>

<commit_message>
Work on comments more.
</commit_message>
<xml_diff>
--- a/ananda_report.docx
+++ b/ananda_report.docx
@@ -1296,6 +1296,7 @@
       </w:pPr>
       <w:r>
         <w:rPr/>
+        <w:t>Some in detector 2. Have not added anything to the paper though.</w:t>
       </w:r>
     </w:p>
     <w:p>
@@ -1340,6 +1341,7 @@
       </w:pPr>
       <w:r>
         <w:rPr/>
+        <w:t xml:space="preserve">In the original proposal it doesn’t specific expected delta RV…. </w:t>
       </w:r>
     </w:p>
     <w:p>
@@ -1384,6 +1386,20 @@
       </w:pPr>
       <w:r>
         <w:rPr/>
+        <w:t xml:space="preserve">??? </w:t>
+      </w:r>
+      <w:r>
+        <w:rPr/>
+        <w:t>not sure what he means here. These are visible in the plots...</w:t>
+      </w:r>
+    </w:p>
+    <w:p>
+      <w:pPr>
+        <w:pStyle w:val="PreformattedText"/>
+        <w:rPr/>
+      </w:pPr>
+      <w:r>
+        <w:rPr/>
       </w:r>
     </w:p>
     <w:p>
@@ -1424,6 +1440,29 @@
     <w:p>
       <w:pPr>
         <w:pStyle w:val="PreformattedText"/>
+        <w:rPr/>
+      </w:pPr>
+      <w:r>
+        <w:rPr/>
+        <w:t xml:space="preserve">Added that it preforms numerical derivatives. Justified saying we followed the directions of use </w:t>
+      </w:r>
+      <w:r>
+        <w:rPr/>
+        <w:t>and indicate what the parameters mean.</w:t>
+      </w:r>
+    </w:p>
+    <w:p>
+      <w:pPr>
+        <w:pStyle w:val="PreformattedText"/>
+        <w:rPr/>
+      </w:pPr>
+      <w:r>
+        <w:rPr/>
+      </w:r>
+    </w:p>
+    <w:p>
+      <w:pPr>
+        <w:pStyle w:val="PreformattedText"/>
         <w:rPr>
           <w:b/>
           <w:b/>
@@ -1459,6 +1498,34 @@
     <w:p>
       <w:pPr>
         <w:pStyle w:val="PreformattedText"/>
+        <w:rPr/>
+      </w:pPr>
+      <w:r>
+        <w:rPr/>
+        <w:t xml:space="preserve">To see if the known value was returned. </w:t>
+      </w:r>
+    </w:p>
+    <w:p>
+      <w:pPr>
+        <w:pStyle w:val="PreformattedText"/>
+        <w:rPr/>
+      </w:pPr>
+      <w:r>
+        <w:rPr/>
+      </w:r>
+    </w:p>
+    <w:p>
+      <w:pPr>
+        <w:pStyle w:val="PreformattedText"/>
+        <w:rPr/>
+      </w:pPr>
+      <w:r>
+        <w:rPr/>
+      </w:r>
+    </w:p>
+    <w:p>
+      <w:pPr>
+        <w:pStyle w:val="PreformattedText"/>
         <w:rPr>
           <w:b/>
           <w:b/>
@@ -1498,6 +1565,25 @@
       </w:pPr>
       <w:r>
         <w:rPr/>
+        <w:t>Added “The temperature of synthetic spectra fitted to  the companion will provide some indication of the companions spectral type, but will not produce a direct mass constraint that was the original aim of this work.”</w:t>
+      </w:r>
+    </w:p>
+    <w:p>
+      <w:pPr>
+        <w:pStyle w:val="PreformattedText"/>
+        <w:rPr/>
+      </w:pPr>
+      <w:r>
+        <w:rPr/>
+      </w:r>
+    </w:p>
+    <w:p>
+      <w:pPr>
+        <w:pStyle w:val="PreformattedText"/>
+        <w:rPr/>
+      </w:pPr>
+      <w:r>
+        <w:rPr/>
         <w:t>2</w:t>
       </w:r>
       <w:r>
@@ -1528,15 +1614,36 @@
       </w:pPr>
       <w:r>
         <w:rPr/>
-      </w:r>
-    </w:p>
-    <w:p>
-      <w:pPr>
-        <w:pStyle w:val="PreformattedText"/>
-        <w:rPr/>
-      </w:pPr>
-      <w:r>
-        <w:rPr/>
+        <w:t xml:space="preserve">Added the </w:t>
+      </w:r>
+      <w:r>
+        <w:rPr/>
+        <w:t xml:space="preserve">list of parameters.   </w:t>
+      </w:r>
+    </w:p>
+    <w:p>
+      <w:pPr>
+        <w:pStyle w:val="PreformattedText"/>
+        <w:rPr/>
+      </w:pPr>
+      <w:r>
+        <w:rPr/>
+      </w:r>
+    </w:p>
+    <w:p>
+      <w:pPr>
+        <w:pStyle w:val="PreformattedText"/>
+        <w:rPr>
+          <w:b/>
+          <w:b/>
+          <w:bCs/>
+        </w:rPr>
+      </w:pPr>
+      <w:r>
+        <w:rPr>
+          <w:b/>
+          <w:bCs/>
+        </w:rPr>
         <w:t>23.  The authors mention later that an iterative process could be implemented to refine the RV grids – recommend doing this, since the plots (i.e. Fig 3) of the grid space look too coarse.</w:t>
       </w:r>
     </w:p>
@@ -1556,6 +1663,32 @@
       </w:pPr>
       <w:r>
         <w:rPr/>
+        <w:t xml:space="preserve">The companion is much finer. They may be a little coarse, but I don’t think this will change the results significantly </w:t>
+      </w:r>
+    </w:p>
+    <w:p>
+      <w:pPr>
+        <w:pStyle w:val="PreformattedText"/>
+        <w:rPr/>
+      </w:pPr>
+      <w:r>
+        <w:rPr/>
+      </w:r>
+    </w:p>
+    <w:p>
+      <w:pPr>
+        <w:pStyle w:val="PreformattedText"/>
+        <w:rPr>
+          <w:b/>
+          <w:b/>
+          <w:bCs/>
+        </w:rPr>
+      </w:pPr>
+      <w:r>
+        <w:rPr>
+          <w:b/>
+          <w:bCs/>
+        </w:rPr>
         <w:t>24.  After applying the chi2 method to a simulated dataset, the authors say that the reduced chi2 for the binary model is closer to 1, indicating that the binary model is a better fit.  This is not necessarily the case.  A proper model comparison needs to be done, such as using BIC to compare models – as the binary model has more free parameters, it is not surprising that it is a better fit, but this does not mean that model is preferred.</w:t>
       </w:r>
     </w:p>
@@ -1575,44 +1708,156 @@
       </w:pPr>
       <w:r>
         <w:rPr/>
-        <w:t>25.  For HD 211847, what is the separation of the companion and the star (arcsec)?  What is the % flux from the star at the location of the companion?  Was the slit oriented along the PA of the system?  Do you take any of these factors into account when estimating contrast?</w:t>
-      </w:r>
-    </w:p>
-    <w:p>
-      <w:pPr>
-        <w:pStyle w:val="PreformattedText"/>
-        <w:rPr/>
-      </w:pPr>
-      <w:r>
-        <w:rPr/>
-      </w:r>
-    </w:p>
-    <w:p>
-      <w:pPr>
-        <w:pStyle w:val="PreformattedText"/>
-        <w:rPr/>
-      </w:pPr>
-      <w:r>
-        <w:rPr/>
-        <w:t xml:space="preserve">26.  Masking out lines in the model spectrum in order to get a better fit does not seem to address the underlying problem.  It is unclear to me why a reasonable fit to a stellar spectrum is not possible here, as this is not new.  It is also concerning that different detectors yielded different results.  This indicates that there might be a problem with the reduction of the spectra.  </w:t>
-      </w:r>
-    </w:p>
-    <w:p>
-      <w:pPr>
-        <w:pStyle w:val="PreformattedText"/>
-        <w:rPr/>
-      </w:pPr>
-      <w:r>
-        <w:rPr/>
-      </w:r>
-    </w:p>
-    <w:p>
-      <w:pPr>
-        <w:pStyle w:val="PreformattedText"/>
-        <w:rPr/>
-      </w:pPr>
-      <w:r>
-        <w:rPr/>
+        <w:t>Added BIC analysis to show they are significant. Just need to find correct m and n  for observation run.</w:t>
+      </w:r>
+    </w:p>
+    <w:p>
+      <w:pPr>
+        <w:pStyle w:val="PreformattedText"/>
+        <w:rPr/>
+      </w:pPr>
+      <w:r>
+        <w:rPr/>
+      </w:r>
+    </w:p>
+    <w:p>
+      <w:pPr>
+        <w:pStyle w:val="PreformattedText"/>
+        <w:rPr/>
+      </w:pPr>
+      <w:r>
+        <w:rPr/>
+      </w:r>
+    </w:p>
+    <w:p>
+      <w:pPr>
+        <w:pStyle w:val="PreformattedText"/>
+        <w:rPr>
+          <w:b/>
+          <w:b/>
+          <w:bCs/>
+        </w:rPr>
+      </w:pPr>
+      <w:r>
+        <w:rPr>
+          <w:b/>
+          <w:bCs/>
+        </w:rPr>
+        <w:t>25.  For HD 211847, what is the separation of the companion and the star (arcsec)? What is the % flux from the star at the location of the companion?  Was the slit oriented along the PA of the system?  Do you take any of these factors into account when estimating contrast?</w:t>
+      </w:r>
+    </w:p>
+    <w:p>
+      <w:pPr>
+        <w:pStyle w:val="PreformattedText"/>
+        <w:rPr/>
+      </w:pPr>
+      <w:r>
+        <w:rPr/>
+      </w:r>
+    </w:p>
+    <w:p>
+      <w:pPr>
+        <w:pStyle w:val="PreformattedText"/>
+        <w:rPr/>
+      </w:pPr>
+      <w:r>
+        <w:rPr/>
+        <w:t>Separation is 222mas or 11.3 Au from Moutou 2017</w:t>
+      </w:r>
+      <w:r>
+        <w:rPr/>
+        <w:t xml:space="preserve">... </w:t>
+      </w:r>
+      <w:r>
+        <w:rPr>
+          <w:color w:val="CE181E"/>
+        </w:rPr>
+        <w:t xml:space="preserve">Not sure on the slit orientation </w:t>
+      </w:r>
+      <w:r>
+        <w:rPr>
+          <w:color w:val="CE181E"/>
+        </w:rPr>
+        <w:t>we had???</w:t>
+      </w:r>
+    </w:p>
+    <w:p>
+      <w:pPr>
+        <w:pStyle w:val="PreformattedText"/>
+        <w:rPr/>
+      </w:pPr>
+      <w:r>
+        <w:rPr/>
+      </w:r>
+    </w:p>
+    <w:p>
+      <w:pPr>
+        <w:pStyle w:val="PreformattedText"/>
+        <w:rPr/>
+      </w:pPr>
+      <w:r>
+        <w:rPr/>
+      </w:r>
+    </w:p>
+    <w:p>
+      <w:pPr>
+        <w:pStyle w:val="PreformattedText"/>
+        <w:rPr/>
+      </w:pPr>
+      <w:r>
+        <w:rPr>
+          <w:b/>
+          <w:bCs/>
+        </w:rPr>
+        <w:t>26.  Masking out lines in the model spectrum in order to get a better fit does not seem to address the underlying problem. It is unclear to me why a reasonable fit to a stellar spectrum is not possible here, as this is not new.  It is also concerning that different detectors yielded different results.  This indicates that there might be a problem with the reduction of the spectra.</w:t>
+      </w:r>
+      <w:r>
+        <w:rPr/>
+        <w:t xml:space="preserve">  </w:t>
+      </w:r>
+    </w:p>
+    <w:p>
+      <w:pPr>
+        <w:pStyle w:val="PreformattedText"/>
+        <w:rPr/>
+      </w:pPr>
+      <w:r>
+        <w:rPr/>
+      </w:r>
+    </w:p>
+    <w:p>
+      <w:pPr>
+        <w:pStyle w:val="PreformattedText"/>
+        <w:rPr/>
+      </w:pPr>
+      <w:r>
+        <w:rPr/>
+        <w:t>I was also got similar limits with synthetic simulations. (no data involved)</w:t>
+      </w:r>
+    </w:p>
+    <w:p>
+      <w:pPr>
+        <w:pStyle w:val="PreformattedText"/>
+        <w:rPr/>
+      </w:pPr>
+      <w:r>
+        <w:rPr/>
+      </w:r>
+    </w:p>
+    <w:p>
+      <w:pPr>
+        <w:pStyle w:val="PreformattedText"/>
+        <w:rPr>
+          <w:b/>
+          <w:b/>
+          <w:bCs/>
+        </w:rPr>
+      </w:pPr>
+      <w:r>
+        <w:rPr>
+          <w:b/>
+          <w:bCs/>
+        </w:rPr>
         <w:t>27.  Fig. 7 – in the caption, explicitly state that these ± 100 K error bars are from the grid size.</w:t>
       </w:r>
     </w:p>
@@ -1632,6 +1877,41 @@
       </w:pPr>
       <w:r>
         <w:rPr/>
+        <w:t>Done</w:t>
+      </w:r>
+    </w:p>
+    <w:p>
+      <w:pPr>
+        <w:pStyle w:val="PreformattedText"/>
+        <w:rPr/>
+      </w:pPr>
+      <w:r>
+        <w:rPr/>
+      </w:r>
+    </w:p>
+    <w:p>
+      <w:pPr>
+        <w:pStyle w:val="PreformattedText"/>
+        <w:rPr/>
+      </w:pPr>
+      <w:r>
+        <w:rPr/>
+      </w:r>
+    </w:p>
+    <w:p>
+      <w:pPr>
+        <w:pStyle w:val="PreformattedText"/>
+        <w:rPr>
+          <w:b/>
+          <w:b/>
+          <w:bCs/>
+        </w:rPr>
+      </w:pPr>
+      <w:r>
+        <w:rPr>
+          <w:b/>
+          <w:bCs/>
+        </w:rPr>
         <w:t>28.  I think the characterization of a derived upper limit of ~600 M_J for this method is misleading.  At present the analysis seems to be limited by a poor match between stellar models and the stellar spectra, and so it does not seem possible to extrapolate anything about the mass limits of this technique regarding companion detection given a fundamental problem with the analysis occurred upstream.</w:t>
       </w:r>
     </w:p>
@@ -1651,6 +1931,50 @@
       </w:pPr>
       <w:r>
         <w:rPr/>
+      </w:r>
+    </w:p>
+    <w:p>
+      <w:pPr>
+        <w:pStyle w:val="PreformattedText"/>
+        <w:rPr/>
+      </w:pPr>
+      <w:r>
+        <w:rPr/>
+        <w:t xml:space="preserve">I have changed the claim in the abstract, that the limit was from the injection-recovery. </w:t>
+      </w:r>
+    </w:p>
+    <w:p>
+      <w:pPr>
+        <w:pStyle w:val="PreformattedText"/>
+        <w:rPr/>
+      </w:pPr>
+      <w:r>
+        <w:rPr/>
+      </w:r>
+    </w:p>
+    <w:p>
+      <w:pPr>
+        <w:pStyle w:val="PreformattedText"/>
+        <w:rPr/>
+      </w:pPr>
+      <w:r>
+        <w:rPr/>
+      </w:r>
+    </w:p>
+    <w:p>
+      <w:pPr>
+        <w:pStyle w:val="PreformattedText"/>
+        <w:rPr>
+          <w:b/>
+          <w:b/>
+          <w:bCs/>
+        </w:rPr>
+      </w:pPr>
+      <w:r>
+        <w:rPr>
+          <w:b/>
+          <w:bCs/>
+        </w:rPr>
         <w:t>29. I disagree with the characterization of this study as “exploratory” – detecting faint companions using high-res NIR spectra is not new, and has been thought about by a number of groups (i.e. Birkby et al 2017, Snellen et al 2010, Piskorz et al 2016).</w:t>
       </w:r>
     </w:p>
@@ -1670,25 +1994,84 @@
       </w:pPr>
       <w:r>
         <w:rPr/>
-        <w:t>30.  The authors state that their non-detection of binary companions with low flux ratios is consistent with other works.  But this study is limited by model fits to the stellar spectra, not detection of the faint companions.  Also, if other studies had trouble detecting faint companions, what was different about this study?  What made the authors think that they might be able to detect the faint companions?  These points are not made clear.</w:t>
-      </w:r>
-    </w:p>
-    <w:p>
-      <w:pPr>
-        <w:pStyle w:val="PreformattedText"/>
-        <w:rPr/>
-      </w:pPr>
-      <w:r>
-        <w:rPr/>
-      </w:r>
-    </w:p>
-    <w:p>
-      <w:pPr>
-        <w:pStyle w:val="PreformattedText"/>
-        <w:rPr/>
-      </w:pPr>
-      <w:r>
-        <w:rPr/>
+      </w:r>
+    </w:p>
+    <w:p>
+      <w:pPr>
+        <w:pStyle w:val="PreformattedText"/>
+        <w:rPr/>
+      </w:pPr>
+      <w:r>
+        <w:rPr/>
+      </w:r>
+    </w:p>
+    <w:p>
+      <w:pPr>
+        <w:pStyle w:val="PreformattedText"/>
+        <w:rPr/>
+      </w:pPr>
+      <w:r>
+        <w:rPr/>
+      </w:r>
+    </w:p>
+    <w:p>
+      <w:pPr>
+        <w:pStyle w:val="PreformattedText"/>
+        <w:rPr>
+          <w:b/>
+          <w:b/>
+          <w:bCs/>
+        </w:rPr>
+      </w:pPr>
+      <w:r>
+        <w:rPr>
+          <w:b/>
+          <w:bCs/>
+        </w:rPr>
+        <w:t>30.  The authors state that their non-detection of binary companions with low flux ratios is consistent with other works.  But this study is limited by model fits to the stellar spectra, not detection of the faint companions.  Also, if other studies had trouble detecting faint companions, what was different about this study?  What made the authors think that they might be able to detect the faint companions? These points are not made clear.</w:t>
+      </w:r>
+    </w:p>
+    <w:p>
+      <w:pPr>
+        <w:pStyle w:val="PreformattedText"/>
+        <w:rPr/>
+      </w:pPr>
+      <w:r>
+        <w:rPr/>
+      </w:r>
+    </w:p>
+    <w:p>
+      <w:pPr>
+        <w:pStyle w:val="PreformattedText"/>
+        <w:rPr/>
+      </w:pPr>
+      <w:r>
+        <w:rPr/>
+      </w:r>
+    </w:p>
+    <w:p>
+      <w:pPr>
+        <w:pStyle w:val="PreformattedText"/>
+        <w:rPr/>
+      </w:pPr>
+      <w:r>
+        <w:rPr/>
+      </w:r>
+    </w:p>
+    <w:p>
+      <w:pPr>
+        <w:pStyle w:val="PreformattedText"/>
+        <w:rPr>
+          <w:b/>
+          <w:b/>
+          <w:bCs/>
+        </w:rPr>
+      </w:pPr>
+      <w:r>
+        <w:rPr>
+          <w:b/>
+          <w:bCs/>
+        </w:rPr>
         <w:t xml:space="preserve">31. The authors note that for systems HD 4747, HD 211847, and HD 202206, the lines of both components are blended.  It is unclear how this happened, as this should have been straightforward to plan around for scheduling of observations.  </w:t>
       </w:r>
     </w:p>
@@ -1708,6 +2091,31 @@
       </w:pPr>
       <w:r>
         <w:rPr/>
+      </w:r>
+    </w:p>
+    <w:p>
+      <w:pPr>
+        <w:pStyle w:val="PreformattedText"/>
+        <w:rPr/>
+      </w:pPr>
+      <w:r>
+        <w:rPr/>
+      </w:r>
+    </w:p>
+    <w:p>
+      <w:pPr>
+        <w:pStyle w:val="PreformattedText"/>
+        <w:rPr>
+          <w:b/>
+          <w:b/>
+          <w:bCs/>
+        </w:rPr>
+      </w:pPr>
+      <w:r>
+        <w:rPr>
+          <w:b/>
+          <w:bCs/>
+        </w:rPr>
         <w:t>32.  At the start of section 7.1.5, it is unclear if the statement regarding the wavelength range being not the best choice was referring to the original plan to do direct subtraction, or for the chi2 method.  Please clarify.</w:t>
       </w:r>
     </w:p>
@@ -1727,6 +2135,31 @@
       </w:pPr>
       <w:r>
         <w:rPr/>
+      </w:r>
+    </w:p>
+    <w:p>
+      <w:pPr>
+        <w:pStyle w:val="PreformattedText"/>
+        <w:rPr/>
+      </w:pPr>
+      <w:r>
+        <w:rPr/>
+      </w:r>
+    </w:p>
+    <w:p>
+      <w:pPr>
+        <w:pStyle w:val="PreformattedText"/>
+        <w:rPr>
+          <w:b/>
+          <w:b/>
+          <w:bCs/>
+        </w:rPr>
+      </w:pPr>
+      <w:r>
+        <w:rPr>
+          <w:b/>
+          <w:bCs/>
+        </w:rPr>
         <w:t>33.  It is unclear why the target list was not more thoroughly vetted given that a number of the systems would not have been amenable for the direct subtraction technique that was the original goal of this study.</w:t>
       </w:r>
     </w:p>
@@ -1746,35 +2179,46 @@
       </w:pPr>
       <w:r>
         <w:rPr/>
-        <w:t>34.  Conclusions – the authors state that the objective of the observations was to apply the differential technique.  But many of their targets would not have worked with this technique due to their long periods, so it is unclear how this was the original goal.  While it is unfortunate observing specifications were not met, it appears that this technique would not have worked for a number of their targets anyway.  Furthermore, the statement that the spectral recovery method is equivalent is incorrect.  The original goal of the study (as motivated in the paper) was to get mass measurements – this is not possible with the chi2 method.  Finally, please cite studies that indicate issues with model mismatches.  I’ll note that the limitation with this study seems to be getting a good fit to the stellar spectrum – other studies have been able to do this (in particular when trying to detect faint companions), so it does not seem like models are entirely to blame here.  There are als!</w:t>
-      </w:r>
-    </w:p>
-    <w:p>
-      <w:pPr>
-        <w:pStyle w:val="PreformattedText"/>
-        <w:rPr/>
-      </w:pPr>
-      <w:r>
-        <w:rPr/>
-        <w:t xml:space="preserve"> </w:t>
-      </w:r>
-      <w:r>
-        <w:rPr/>
-        <w:t xml:space="preserve">o better </w:t>
-      </w:r>
-    </w:p>
-    <w:p>
-      <w:pPr>
-        <w:pStyle w:val="PreformattedText"/>
-        <w:rPr/>
-      </w:pPr>
-      <w:r>
-        <w:rPr/>
-        <w:t xml:space="preserve"> </w:t>
-      </w:r>
-      <w:r>
-        <w:rPr/>
-        <w:t>methods for detecting faint companions that have been demonstrated previously (such as the cross-correlation method).</w:t>
+      </w:r>
+    </w:p>
+    <w:p>
+      <w:pPr>
+        <w:pStyle w:val="PreformattedText"/>
+        <w:rPr/>
+      </w:pPr>
+      <w:r>
+        <w:rPr/>
+      </w:r>
+    </w:p>
+    <w:p>
+      <w:pPr>
+        <w:pStyle w:val="PreformattedText"/>
+        <w:rPr>
+          <w:b/>
+          <w:b/>
+          <w:bCs/>
+        </w:rPr>
+      </w:pPr>
+      <w:r>
+        <w:rPr>
+          <w:b/>
+          <w:bCs/>
+        </w:rPr>
+        <w:t>34.  Conclusions – the authors state that the objective of the observations was to apply the differential technique.  But many of their targets would not have worked with this technique due to their long periods, so it is unclear how this was the original goal.  While it is unfortunate observing specifications were not met, it appears that this technique would not have worked for a number of their targets anyway.  Furthermore, the statement that the spectral recovery method is equivalent is incorrect.  The original goal of the study (as motivated in the paper) was to get mass measurements – this is not possible with the chi2 method.  Finally, please cite studies that indicate issues with model mismatches.  I’ll note that the limitation with this study seems to be getting a good fit to the stellar spectrum – other studies have been able to do this (in particular when trying to detect faint companions), so it does not seem like models are entirely to blame here.  There are als</w:t>
+      </w:r>
+      <w:r>
+        <w:rPr>
+          <w:b/>
+          <w:bCs/>
+        </w:rPr>
+        <w:t>o</w:t>
+      </w:r>
+      <w:r>
+        <w:rPr>
+          <w:b/>
+          <w:bCs/>
+        </w:rPr>
+        <w:t xml:space="preserve"> better methods for detecting faint companions that have been demonstrated previously (such as the cross-correlation method).</w:t>
       </w:r>
     </w:p>
     <w:p>

</xml_diff>

<commit_message>
push to get finished
</commit_message>
<xml_diff>
--- a/ananda_report.docx
+++ b/ananda_report.docx
@@ -2290,22 +2290,22 @@
           <w:b/>
           <w:bCs/>
         </w:rPr>
-        <w:t>34.  Conclusions – the authors state that the objective of the observations was to apply the differential technique. But many of their targets would not have worked with this technique due to their long periods, so it is unclear how this was the original goal.  While it is unfortunate observing specifications were not met, it appears that this technique would not have worked for a number of their targets anyway.  Furthermore, the statement that the spectral recovery method is equivalent is incorrect.  The original goal of the study (as motivated in the paper) was to get mass measurements – this is not possible with the chi2 method.  Finally, please c</w:t>
-      </w:r>
-      <w:r>
-        <w:rPr>
-          <w:b/>
-          <w:bCs/>
-          <w:color w:val="CE181E"/>
-        </w:rPr>
-        <w:t>ite studies that indicate issues with model mismatches</w:t>
-      </w:r>
-      <w:r>
-        <w:rPr>
-          <w:b/>
-          <w:bCs/>
-        </w:rPr>
-        <w:t>.  I’ll note that the limitation with this study seems to be getting a good fit to the stellar spectrum – other studies have been able to do this (in particular when trying to detect faint companions), so it does not seem like models are entirely to blame here.  There are als</w:t>
+        <w:t>34.  Conclusions – the authors state that the objective of the observations was to apply the differential technique. But many of their targets would not have worked with this technique due to their long periods, so it is unclear how this was the original goal.  While it is unfortunate observing specifications were not met, it appears that this technique would not have worked for a number of their targets anyway.  Furthermore</w:t>
+      </w:r>
+      <w:r>
+        <w:rPr>
+          <w:b/>
+          <w:bCs/>
+          <w:color w:val="000000"/>
+        </w:rPr>
+        <w:t xml:space="preserve">, the statement that the spectral recovery method is equivalent is incorrect.  The original goal of the study (as motivated in the paper) was to get mass measurements – this is not possible with the chi2 method.  Finally, please cite studies that indicate issues with model mismatches.  I’ll note that the limitation with this study seems to be getting a good fit to the stellar spectrum – other studies have </w:t>
+      </w:r>
+      <w:r>
+        <w:rPr>
+          <w:b/>
+          <w:bCs/>
+        </w:rPr>
+        <w:t>been able to do this (in particular when trying to detect faint companions), so it does not seem like models are entirely to blame here.  There are als</w:t>
       </w:r>
       <w:r>
         <w:rPr>
@@ -2319,40 +2319,60 @@
           <w:b/>
           <w:bCs/>
         </w:rPr>
-        <w:t xml:space="preserve"> better methods for detecting faint companions that have been demonstrated previously (such as the </w:t>
-      </w:r>
-      <w:r>
-        <w:rPr>
-          <w:b/>
-          <w:bCs/>
-          <w:color w:val="CE181E"/>
-        </w:rPr>
-        <w:t>cross-correlation</w:t>
-      </w:r>
-      <w:r>
-        <w:rPr>
-          <w:b/>
-          <w:bCs/>
-        </w:rPr>
-        <w:t xml:space="preserve"> method).</w:t>
-      </w:r>
-    </w:p>
-    <w:p>
-      <w:pPr>
-        <w:pStyle w:val="PreformattedText"/>
-        <w:rPr/>
-      </w:pPr>
-      <w:r>
-        <w:rPr/>
-      </w:r>
-    </w:p>
-    <w:p>
-      <w:pPr>
-        <w:pStyle w:val="PreformattedText"/>
-        <w:rPr/>
-      </w:pPr>
-      <w:r>
-        <w:rPr/>
+        <w:t xml:space="preserve"> better methods f</w:t>
+      </w:r>
+      <w:r>
+        <w:rPr>
+          <w:b/>
+          <w:bCs/>
+          <w:color w:val="000000"/>
+        </w:rPr>
+        <w:t xml:space="preserve">or detecting faint companions that have been demonstrated previously (such as the cross-correlation </w:t>
+      </w:r>
+      <w:r>
+        <w:rPr>
+          <w:b/>
+          <w:bCs/>
+        </w:rPr>
+        <w:t>method).</w:t>
+      </w:r>
+    </w:p>
+    <w:p>
+      <w:pPr>
+        <w:pStyle w:val="PreformattedText"/>
+        <w:rPr/>
+      </w:pPr>
+      <w:r>
+        <w:rPr/>
+      </w:r>
+    </w:p>
+    <w:p>
+      <w:pPr>
+        <w:pStyle w:val="PreformattedText"/>
+        <w:rPr/>
+      </w:pPr>
+      <w:r>
+        <w:rPr/>
+        <w:t xml:space="preserve">Added 3 papers that briefly mention line mismatches in with phoneix-aces or bt-settl compared to observations. </w:t>
+      </w:r>
+    </w:p>
+    <w:p>
+      <w:pPr>
+        <w:pStyle w:val="PreformattedText"/>
+        <w:rPr/>
+      </w:pPr>
+      <w:r>
+        <w:rPr/>
+      </w:r>
+    </w:p>
+    <w:p>
+      <w:pPr>
+        <w:pStyle w:val="PreformattedText"/>
+        <w:rPr/>
+      </w:pPr>
+      <w:r>
+        <w:rPr/>
+        <w:t>Removed that both methods are “fully equivalent” from conclusion aswell as removed the word “good”</w:t>
       </w:r>
     </w:p>
     <w:sectPr>

</xml_diff>